<commit_message>
added week 11 minutes and agenda
</commit_message>
<xml_diff>
--- a/Documents/Minutes/Minutes - Week 10.docx
+++ b/Documents/Minutes/Minutes - Week 10.docx
@@ -20,16 +20,7 @@
           <w:szCs w:val="48"/>
           <w:lang w:val="en-US"/>
         </w:rPr>
-        <w:t xml:space="preserve">Minutes week </w:t>
-      </w:r>
-      <w:r>
-        <w:rPr>
-          <w:rFonts w:asciiTheme="majorHAnsi" w:hAnsiTheme="majorHAnsi" w:cstheme="majorHAnsi"/>
-          <w:sz w:val="48"/>
-          <w:szCs w:val="48"/>
-          <w:lang w:val="en-US"/>
-        </w:rPr>
-        <w:t>10</w:t>
+        <w:t>Minutes week 10</w:t>
       </w:r>
     </w:p>
     <w:p>
@@ -49,138 +40,183 @@
         <w:rPr>
           <w:lang w:val="en-US"/>
         </w:rPr>
+        <w:t xml:space="preserve"> 14-05-2018, 13:45</w:t>
+      </w:r>
+    </w:p>
+    <w:p>
+      <w:pPr>
+        <w:rPr>
+          <w:lang w:val="en-US"/>
+        </w:rPr>
+      </w:pPr>
+      <w:r>
+        <w:rPr>
+          <w:b/>
+          <w:lang w:val="en-US"/>
+        </w:rPr>
+        <w:t>Location</w:t>
+      </w:r>
+      <w:r>
+        <w:rPr>
+          <w:lang w:val="en-US"/>
+        </w:rPr>
+        <w:t>: Open space, Fontys R1</w:t>
+      </w:r>
+    </w:p>
+    <w:p>
+      <w:pPr>
+        <w:rPr>
+          <w:lang w:val="en-US"/>
+        </w:rPr>
+      </w:pPr>
+      <w:proofErr w:type="gramStart"/>
+      <w:r>
+        <w:rPr>
+          <w:b/>
+          <w:lang w:val="en-US"/>
+        </w:rPr>
+        <w:t>Chairman</w:t>
+      </w:r>
+      <w:proofErr w:type="gramEnd"/>
+      <w:r>
+        <w:rPr>
+          <w:lang w:val="en-US"/>
+        </w:rPr>
+        <w:t>: Monika</w:t>
+      </w:r>
+    </w:p>
+    <w:p>
+      <w:pPr>
+        <w:spacing w:after="120" w:line="257" w:lineRule="auto"/>
+        <w:rPr>
+          <w:lang w:val="en-US"/>
+        </w:rPr>
+      </w:pPr>
+      <w:r>
+        <w:rPr>
+          <w:b/>
+          <w:lang w:val="en-US"/>
+        </w:rPr>
+        <w:t>Minute taker</w:t>
+      </w:r>
+      <w:r>
+        <w:rPr>
+          <w:lang w:val="en-US"/>
+        </w:rPr>
+        <w:t>: Ignas Kybransas, Monika Kerulyte</w:t>
+      </w:r>
+    </w:p>
+    <w:p>
+      <w:pPr>
+        <w:spacing w:after="480" w:line="257" w:lineRule="auto"/>
+        <w:rPr>
+          <w:lang w:val="en-US"/>
+        </w:rPr>
+      </w:pPr>
+      <w:r>
+        <w:rPr>
+          <w:b/>
+          <w:lang w:val="en-US"/>
+        </w:rPr>
+        <w:t>Attendees</w:t>
+      </w:r>
+      <w:r>
+        <w:rPr>
+          <w:lang w:val="en-US"/>
+        </w:rPr>
+        <w:t xml:space="preserve">: </w:t>
+      </w:r>
+      <w:r>
+        <w:rPr>
+          <w:rFonts w:cstheme="minorHAnsi"/>
+          <w:lang w:val="en-US"/>
+        </w:rPr>
+        <w:t xml:space="preserve">Chung </w:t>
+      </w:r>
+      <w:proofErr w:type="spellStart"/>
+      <w:r>
+        <w:rPr>
+          <w:rFonts w:cstheme="minorHAnsi"/>
+          <w:lang w:val="en-US"/>
+        </w:rPr>
+        <w:t>Kuah</w:t>
+      </w:r>
+      <w:proofErr w:type="spellEnd"/>
+      <w:r>
+        <w:rPr>
+          <w:rFonts w:cstheme="minorHAnsi"/>
+          <w:lang w:val="en-US"/>
+        </w:rPr>
+        <w:t xml:space="preserve">, Monika Kerulyte, Ignas Kybransas, </w:t>
+      </w:r>
+      <w:r>
+        <w:rPr>
+          <w:rFonts w:cstheme="minorHAnsi"/>
+          <w:bCs/>
+          <w:color w:val="1D2129"/>
+          <w:shd w:val="clear" w:color="auto" w:fill="FFFFFF"/>
+        </w:rPr>
+        <w:t>Teodor Genov</w:t>
+      </w:r>
+      <w:r>
+        <w:rPr>
+          <w:rFonts w:cstheme="minorHAnsi"/>
+          <w:lang w:val="en-US"/>
+        </w:rPr>
+        <w:t xml:space="preserve">, </w:t>
+      </w:r>
+      <w:r>
+        <w:rPr>
+          <w:rFonts w:cstheme="minorHAnsi"/>
+          <w:bCs/>
+          <w:color w:val="1D2129"/>
+          <w:shd w:val="clear" w:color="auto" w:fill="FFFFFF"/>
+        </w:rPr>
+        <w:t>Vladimir Katrandjiev</w:t>
+      </w:r>
+      <w:r>
+        <w:rPr>
+          <w:rFonts w:ascii="Times New Roman" w:hAnsi="Times New Roman" w:cs="Times New Roman"/>
+          <w:sz w:val="24"/>
+          <w:szCs w:val="24"/>
+          <w:lang w:eastAsia="lt-LT"/>
+        </w:rPr>
+        <w:t>,</w:t>
+      </w:r>
+      <w:r>
+        <w:rPr>
+          <w:rFonts w:cstheme="minorHAnsi"/>
+          <w:lang w:val="en-US"/>
+        </w:rPr>
         <w:t xml:space="preserve"> </w:t>
       </w:r>
       <w:r>
         <w:rPr>
-          <w:lang w:val="en-US"/>
-        </w:rPr>
-        <w:t>14</w:t>
-      </w:r>
-      <w:r>
-        <w:rPr>
-          <w:lang w:val="en-US"/>
-        </w:rPr>
-        <w:t>-05-2018, 13:45</w:t>
-      </w:r>
-    </w:p>
-    <w:p>
-      <w:pPr>
-        <w:rPr>
-          <w:lang w:val="en-US"/>
-        </w:rPr>
-      </w:pPr>
-      <w:r>
-        <w:rPr>
-          <w:b/>
-          <w:lang w:val="en-US"/>
-        </w:rPr>
-        <w:t>Location</w:t>
-      </w:r>
-      <w:r>
-        <w:rPr>
-          <w:lang w:val="en-US"/>
-        </w:rPr>
-        <w:t>: Open space, Fontys R1</w:t>
-      </w:r>
-    </w:p>
-    <w:p>
-      <w:pPr>
-        <w:rPr>
-          <w:lang w:val="en-US"/>
-        </w:rPr>
-      </w:pPr>
-      <w:proofErr w:type="gramStart"/>
-      <w:r>
-        <w:rPr>
-          <w:b/>
-          <w:lang w:val="en-US"/>
-        </w:rPr>
-        <w:t>Chairman</w:t>
-      </w:r>
-      <w:proofErr w:type="gramEnd"/>
-      <w:r>
-        <w:rPr>
-          <w:lang w:val="en-US"/>
-        </w:rPr>
-        <w:t xml:space="preserve">: </w:t>
-      </w:r>
-      <w:r>
-        <w:rPr>
-          <w:lang w:val="en-US"/>
-        </w:rPr>
-        <w:t>Monika</w:t>
-      </w:r>
-    </w:p>
-    <w:p>
-      <w:pPr>
-        <w:spacing w:after="120" w:line="257" w:lineRule="auto"/>
-        <w:rPr>
-          <w:lang w:val="en-US"/>
-        </w:rPr>
-      </w:pPr>
-      <w:r>
-        <w:rPr>
-          <w:b/>
-          <w:lang w:val="en-US"/>
-        </w:rPr>
-        <w:t>Minute taker</w:t>
-      </w:r>
-      <w:r>
-        <w:rPr>
-          <w:lang w:val="en-US"/>
-        </w:rPr>
-        <w:t>: Ignas Kybransas</w:t>
-      </w:r>
-      <w:r>
-        <w:rPr>
-          <w:lang w:val="en-US"/>
-        </w:rPr>
-        <w:t xml:space="preserve">, Monika </w:t>
-      </w:r>
-      <w:proofErr w:type="spellStart"/>
-      <w:r>
-        <w:rPr>
-          <w:lang w:val="en-US"/>
-        </w:rPr>
-        <w:t>Kerulyte</w:t>
-      </w:r>
-      <w:proofErr w:type="spellEnd"/>
-    </w:p>
-    <w:p>
-      <w:pPr>
-        <w:spacing w:after="480" w:line="257" w:lineRule="auto"/>
-        <w:rPr>
-          <w:lang w:val="en-US"/>
-        </w:rPr>
-      </w:pPr>
-      <w:r>
-        <w:rPr>
-          <w:b/>
-          <w:lang w:val="en-US"/>
-        </w:rPr>
-        <w:t>Attendees</w:t>
-      </w:r>
-      <w:r>
-        <w:rPr>
-          <w:lang w:val="en-US"/>
-        </w:rPr>
-        <w:t xml:space="preserve">: Monika </w:t>
-      </w:r>
-      <w:proofErr w:type="spellStart"/>
-      <w:r>
-        <w:rPr>
-          <w:lang w:val="en-US"/>
-        </w:rPr>
-        <w:t>Kerulyte</w:t>
-      </w:r>
-      <w:proofErr w:type="spellEnd"/>
-      <w:r>
-        <w:rPr>
-          <w:lang w:val="en-US"/>
-        </w:rPr>
-        <w:t>, Ignas Kybransas</w:t>
-      </w:r>
+          <w:rFonts w:cstheme="minorHAnsi"/>
+          <w:bCs/>
+          <w:color w:val="1D2129"/>
+          <w:shd w:val="clear" w:color="auto" w:fill="FFFFFF"/>
+        </w:rPr>
+        <w:t>Yoanna Borisova</w:t>
+      </w:r>
+      <w:r>
+        <w:rPr>
+          <w:rFonts w:cstheme="minorHAnsi"/>
+          <w:lang w:val="en-US"/>
+        </w:rPr>
+        <w:t xml:space="preserve">, </w:t>
+      </w:r>
+      <w:r>
+        <w:rPr>
+          <w:rFonts w:cstheme="minorHAnsi"/>
+          <w:bCs/>
+          <w:color w:val="1D2129"/>
+          <w:shd w:val="clear" w:color="auto" w:fill="FFFFFF"/>
+        </w:rPr>
+        <w:t>Rostislav Tinchev</w:t>
+      </w:r>
+      <w:bookmarkStart w:id="0" w:name="_GoBack"/>
+      <w:bookmarkEnd w:id="0"/>
     </w:p>
     <w:p>
       <w:pPr>
@@ -351,8 +387,6 @@
         </w:rPr>
         <w:t>Something about java docs.</w:t>
       </w:r>
-      <w:bookmarkStart w:id="0" w:name="_GoBack"/>
-      <w:bookmarkEnd w:id="0"/>
     </w:p>
     <w:p>
       <w:pPr>
@@ -365,10 +399,7 @@
         <w:t>Meeting duration:</w:t>
       </w:r>
       <w:r>
-        <w:t xml:space="preserve">  </w:t>
-      </w:r>
-      <w:r>
-        <w:t>22mins</w:t>
+        <w:t xml:space="preserve">  22mins</w:t>
       </w:r>
     </w:p>
     <w:p/>

</xml_diff>